<commit_message>
docker without llama model
</commit_message>
<xml_diff>
--- a/restAPIoauth_report.docx
+++ b/restAPIoauth_report.docx
@@ -110,17 +110,25 @@
         <w:rPr>
           <w:rFonts w:cs="Times New Roman"/>
           <w:bCs/>
-          <w:lang w:val="en-US"/>
-        </w:rPr>
-      </w:pPr>
+        </w:rPr>
+      </w:pPr>
+      <w:proofErr w:type="spellStart"/>
       <w:r>
         <w:rPr>
           <w:rFonts w:eastAsia="Cambria" w:cs="Times New Roman"/>
           <w:bCs/>
           <w:sz w:val="41"/>
-          <w:lang w:val="en-US"/>
-        </w:rPr>
-        <w:t>Rest API server</w:t>
+        </w:rPr>
+        <w:t>Rest</w:t>
+      </w:r>
+      <w:proofErr w:type="spellEnd"/>
+      <w:r>
+        <w:rPr>
+          <w:rFonts w:eastAsia="Cambria" w:cs="Times New Roman"/>
+          <w:bCs/>
+          <w:sz w:val="41"/>
+        </w:rPr>
+        <w:t xml:space="preserve"> API server</w:t>
       </w:r>
     </w:p>
     <w:p>
@@ -237,7 +245,7 @@
     </w:p>
     <w:p>
       <w:pPr>
-        <w:pStyle w:val="Heading1"/>
+        <w:pStyle w:val="Titolo1"/>
         <w:spacing w:line="240" w:lineRule="auto"/>
         <w:rPr>
           <w:rFonts w:asciiTheme="minorHAnsi" w:hAnsiTheme="minorHAnsi" w:cstheme="minorHAnsi"/>
@@ -262,7 +270,7 @@
     </w:p>
     <w:p>
       <w:pPr>
-        <w:pStyle w:val="Heading1"/>
+        <w:pStyle w:val="Titolo1"/>
       </w:pPr>
       <w:r>
         <w:lastRenderedPageBreak/>
@@ -406,7 +414,37 @@
           <w:sz w:val="26"/>
           <w:szCs w:val="26"/>
         </w:rPr>
-        <w:t>per l’autorizzazione sicura seguento il cosiddetto “Authorization code flow”</w:t>
+        <w:t>per l’autorizzazione sicura seguen</w:t>
+      </w:r>
+      <w:r>
+        <w:rPr>
+          <w:sz w:val="26"/>
+          <w:szCs w:val="26"/>
+        </w:rPr>
+        <w:t>d</w:t>
+      </w:r>
+      <w:r>
+        <w:rPr>
+          <w:sz w:val="26"/>
+          <w:szCs w:val="26"/>
+        </w:rPr>
+        <w:t>o il cosiddetto “</w:t>
+      </w:r>
+      <w:proofErr w:type="spellStart"/>
+      <w:r>
+        <w:rPr>
+          <w:sz w:val="26"/>
+          <w:szCs w:val="26"/>
+        </w:rPr>
+        <w:t>Authorization</w:t>
+      </w:r>
+      <w:proofErr w:type="spellEnd"/>
+      <w:r>
+        <w:rPr>
+          <w:sz w:val="26"/>
+          <w:szCs w:val="26"/>
+        </w:rPr>
+        <w:t xml:space="preserve"> code flow”</w:t>
       </w:r>
       <w:r>
         <w:rPr>
@@ -533,7 +571,7 @@
     </w:p>
     <w:p>
       <w:pPr>
-        <w:pStyle w:val="Caption"/>
+        <w:pStyle w:val="Didascalia"/>
         <w:jc w:val="center"/>
         <w:rPr>
           <w:sz w:val="26"/>
@@ -645,11 +683,11 @@
     </w:p>
     <w:p>
       <w:pPr>
-        <w:pStyle w:val="Heading1"/>
-      </w:pPr>
-      <w:r>
-        <w:rPr>
-          <w:rStyle w:val="Heading2Char"/>
+        <w:pStyle w:val="Titolo1"/>
+      </w:pPr>
+      <w:r>
+        <w:rPr>
+          <w:rStyle w:val="Titolo2Carattere"/>
           <w:sz w:val="32"/>
           <w:szCs w:val="32"/>
         </w:rPr>
@@ -683,7 +721,21 @@
           <w:sz w:val="26"/>
           <w:szCs w:val="26"/>
         </w:rPr>
-        <w:t>er gestire il processo di autenticazione l’authorization server dispone di tre endpoint:</w:t>
+        <w:t xml:space="preserve">er gestire il processo di </w:t>
+      </w:r>
+      <w:r>
+        <w:rPr>
+          <w:sz w:val="26"/>
+          <w:szCs w:val="26"/>
+        </w:rPr>
+        <w:t>autorizzazione</w:t>
+      </w:r>
+      <w:r>
+        <w:rPr>
+          <w:sz w:val="26"/>
+          <w:szCs w:val="26"/>
+        </w:rPr>
+        <w:t xml:space="preserve"> l’authorization server dispone di tre endpoint:</w:t>
       </w:r>
       <w:r>
         <w:rPr>
@@ -927,39 +979,29 @@
             <v:path o:extrusionok="f" gradientshapeok="t" o:connecttype="rect"/>
             <o:lock v:ext="edit" aspectratio="t"/>
           </v:shapetype>
-          <v:shape id="_x0000_i1112" type="#_x0000_t75" style="width:434.95pt;height:297.55pt" o:ole="">
+          <v:shape id="_x0000_i1025" type="#_x0000_t75" style="width:435pt;height:297.6pt" o:ole="">
             <v:imagedata r:id="rId8" o:title=""/>
           </v:shape>
-          <o:OLEObject Type="Embed" ProgID="Word.OpenDocumentText.12" ShapeID="_x0000_i1112" DrawAspect="Content" ObjectID="_1764151283" r:id="rId9"/>
+          <o:OLEObject Type="Embed" ProgID="Word.OpenDocumentText.12" ShapeID="_x0000_i1025" DrawAspect="Content" ObjectID="_1764171278" r:id="rId9"/>
         </w:object>
       </w:r>
     </w:p>
     <w:p>
       <w:pPr>
-        <w:pStyle w:val="Caption"/>
+        <w:pStyle w:val="Didascalia"/>
         <w:jc w:val="center"/>
       </w:pPr>
       <w:r>
         <w:t xml:space="preserve">Figura </w:t>
       </w:r>
-      <w:r>
-        <w:fldChar w:fldCharType="begin"/>
-      </w:r>
-      <w:r>
-        <w:instrText xml:space="preserve"> SEQ Figura \* ARABIC </w:instrText>
-      </w:r>
-      <w:r>
-        <w:fldChar w:fldCharType="separate"/>
-      </w:r>
-      <w:r>
-        <w:rPr>
-          <w:noProof/>
-        </w:rPr>
-        <w:t>2</w:t>
-      </w:r>
-      <w:r>
-        <w:fldChar w:fldCharType="end"/>
-      </w:r>
+      <w:fldSimple w:instr=" SEQ Figura \* ARABIC ">
+        <w:r>
+          <w:rPr>
+            <w:noProof/>
+          </w:rPr>
+          <w:t>2</w:t>
+        </w:r>
+      </w:fldSimple>
       <w:r>
         <w:t>:</w:t>
       </w:r>
@@ -1178,39 +1220,29 @@
           <w:rFonts w:cs="Times New Roman"/>
         </w:rPr>
         <w:object w:dxaOrig="9638" w:dyaOrig="9125" w14:anchorId="5214BF88">
-          <v:shape id="_x0000_i1102" type="#_x0000_t75" style="width:434.95pt;height:413.65pt" o:ole="">
+          <v:shape id="_x0000_i1026" type="#_x0000_t75" style="width:435pt;height:414pt" o:ole="">
             <v:imagedata r:id="rId10" o:title=""/>
           </v:shape>
-          <o:OLEObject Type="Embed" ProgID="Word.OpenDocumentText.12" ShapeID="_x0000_i1102" DrawAspect="Content" ObjectID="_1764151284" r:id="rId11"/>
+          <o:OLEObject Type="Embed" ProgID="Word.OpenDocumentText.12" ShapeID="_x0000_i1026" DrawAspect="Content" ObjectID="_1764171279" r:id="rId11"/>
         </w:object>
       </w:r>
     </w:p>
     <w:p>
       <w:pPr>
-        <w:pStyle w:val="Caption"/>
+        <w:pStyle w:val="Didascalia"/>
         <w:jc w:val="center"/>
       </w:pPr>
       <w:r>
         <w:t xml:space="preserve">Figura </w:t>
       </w:r>
-      <w:r>
-        <w:fldChar w:fldCharType="begin"/>
-      </w:r>
-      <w:r>
-        <w:instrText xml:space="preserve"> SEQ Figura \* ARABIC </w:instrText>
-      </w:r>
-      <w:r>
-        <w:fldChar w:fldCharType="separate"/>
-      </w:r>
-      <w:r>
-        <w:rPr>
-          <w:noProof/>
-        </w:rPr>
-        <w:t>3</w:t>
-      </w:r>
-      <w:r>
-        <w:fldChar w:fldCharType="end"/>
-      </w:r>
+      <w:fldSimple w:instr=" SEQ Figura \* ARABIC ">
+        <w:r>
+          <w:rPr>
+            <w:noProof/>
+          </w:rPr>
+          <w:t>3</w:t>
+        </w:r>
+      </w:fldSimple>
       <w:r>
         <w:t>:</w:t>
       </w:r>
@@ -1218,10 +1250,7 @@
         <w:t xml:space="preserve"> </w:t>
       </w:r>
       <w:r>
-        <w:t>endpoint</w:t>
-      </w:r>
-      <w:r>
-        <w:t xml:space="preserve"> </w:t>
+        <w:t xml:space="preserve">endpoint </w:t>
       </w:r>
       <w:r>
         <w:t>/signin</w:t>
@@ -1231,7 +1260,7 @@
     <w:bookmarkEnd w:id="3"/>
     <w:p>
       <w:pPr>
-        <w:pStyle w:val="Caption"/>
+        <w:pStyle w:val="Didascalia"/>
         <w:keepNext/>
         <w:jc w:val="center"/>
       </w:pPr>
@@ -1240,39 +1269,29 @@
           <w:rFonts w:cs="Times New Roman"/>
         </w:rPr>
         <w:object w:dxaOrig="9638" w:dyaOrig="6311" w14:anchorId="2F7383DD">
-          <v:shape id="_x0000_i1100" type="#_x0000_t75" style="width:434.95pt;height:285.8pt" o:ole="">
+          <v:shape id="_x0000_i1027" type="#_x0000_t75" style="width:435pt;height:285.6pt" o:ole="">
             <v:imagedata r:id="rId12" o:title=""/>
           </v:shape>
-          <o:OLEObject Type="Embed" ProgID="Word.OpenDocumentText.12" ShapeID="_x0000_i1100" DrawAspect="Content" ObjectID="_1764151285" r:id="rId13"/>
+          <o:OLEObject Type="Embed" ProgID="Word.OpenDocumentText.12" ShapeID="_x0000_i1027" DrawAspect="Content" ObjectID="_1764171280" r:id="rId13"/>
         </w:object>
       </w:r>
     </w:p>
     <w:p>
       <w:pPr>
-        <w:pStyle w:val="Caption"/>
+        <w:pStyle w:val="Didascalia"/>
         <w:jc w:val="center"/>
       </w:pPr>
       <w:r>
         <w:t xml:space="preserve">Figura </w:t>
       </w:r>
-      <w:r>
-        <w:fldChar w:fldCharType="begin"/>
-      </w:r>
-      <w:r>
-        <w:instrText xml:space="preserve"> SEQ Figura \* ARABIC </w:instrText>
-      </w:r>
-      <w:r>
-        <w:fldChar w:fldCharType="separate"/>
-      </w:r>
-      <w:r>
-        <w:rPr>
-          <w:noProof/>
-        </w:rPr>
-        <w:t>4</w:t>
-      </w:r>
-      <w:r>
-        <w:fldChar w:fldCharType="end"/>
-      </w:r>
+      <w:fldSimple w:instr=" SEQ Figura \* ARABIC ">
+        <w:r>
+          <w:rPr>
+            <w:noProof/>
+          </w:rPr>
+          <w:t>4</w:t>
+        </w:r>
+      </w:fldSimple>
       <w:r>
         <w:t>:</w:t>
       </w:r>
@@ -1499,39 +1518,29 @@
           <w:rFonts w:cs="Times New Roman"/>
         </w:rPr>
         <w:object w:dxaOrig="9638" w:dyaOrig="9637" w14:anchorId="09AD22C7">
-          <v:shape id="_x0000_i1096" type="#_x0000_t75" style="width:434.95pt;height:436.4pt" o:ole="">
+          <v:shape id="_x0000_i1028" type="#_x0000_t75" style="width:435pt;height:436.8pt" o:ole="">
             <v:imagedata r:id="rId14" o:title=""/>
           </v:shape>
-          <o:OLEObject Type="Embed" ProgID="Word.OpenDocumentText.12" ShapeID="_x0000_i1096" DrawAspect="Content" ObjectID="_1764151286" r:id="rId15"/>
+          <o:OLEObject Type="Embed" ProgID="Word.OpenDocumentText.12" ShapeID="_x0000_i1028" DrawAspect="Content" ObjectID="_1764171281" r:id="rId15"/>
         </w:object>
       </w:r>
     </w:p>
     <w:p>
       <w:pPr>
-        <w:pStyle w:val="Caption"/>
+        <w:pStyle w:val="Didascalia"/>
         <w:jc w:val="center"/>
       </w:pPr>
       <w:r>
         <w:t xml:space="preserve">Figura </w:t>
       </w:r>
-      <w:r>
-        <w:fldChar w:fldCharType="begin"/>
-      </w:r>
-      <w:r>
-        <w:instrText xml:space="preserve"> SEQ Figura \* ARABIC </w:instrText>
-      </w:r>
-      <w:r>
-        <w:fldChar w:fldCharType="separate"/>
-      </w:r>
-      <w:r>
-        <w:rPr>
-          <w:noProof/>
-        </w:rPr>
-        <w:t>5</w:t>
-      </w:r>
-      <w:r>
-        <w:fldChar w:fldCharType="end"/>
-      </w:r>
+      <w:fldSimple w:instr=" SEQ Figura \* ARABIC ">
+        <w:r>
+          <w:rPr>
+            <w:noProof/>
+          </w:rPr>
+          <w:t>5</w:t>
+        </w:r>
+      </w:fldSimple>
       <w:r>
         <w:t>:</w:t>
       </w:r>
@@ -1554,39 +1563,29 @@
           <w:rFonts w:cs="Times New Roman"/>
         </w:rPr>
         <w:object w:dxaOrig="9638" w:dyaOrig="4349" w14:anchorId="35BCC433">
-          <v:shape id="_x0000_i1098" type="#_x0000_t75" style="width:434.95pt;height:196.9pt" o:ole="">
+          <v:shape id="_x0000_i1029" type="#_x0000_t75" style="width:435pt;height:196.8pt" o:ole="">
             <v:imagedata r:id="rId16" o:title=""/>
           </v:shape>
-          <o:OLEObject Type="Embed" ProgID="Word.OpenDocumentText.12" ShapeID="_x0000_i1098" DrawAspect="Content" ObjectID="_1764151287" r:id="rId17"/>
+          <o:OLEObject Type="Embed" ProgID="Word.OpenDocumentText.12" ShapeID="_x0000_i1029" DrawAspect="Content" ObjectID="_1764171282" r:id="rId17"/>
         </w:object>
       </w:r>
     </w:p>
     <w:p>
       <w:pPr>
-        <w:pStyle w:val="Caption"/>
+        <w:pStyle w:val="Didascalia"/>
         <w:jc w:val="center"/>
       </w:pPr>
       <w:r>
         <w:t xml:space="preserve">Figura </w:t>
       </w:r>
-      <w:r>
-        <w:fldChar w:fldCharType="begin"/>
-      </w:r>
-      <w:r>
-        <w:instrText xml:space="preserve"> SEQ Figura \* ARABIC </w:instrText>
-      </w:r>
-      <w:r>
-        <w:fldChar w:fldCharType="separate"/>
-      </w:r>
-      <w:r>
-        <w:rPr>
-          <w:noProof/>
-        </w:rPr>
-        <w:t>6</w:t>
-      </w:r>
-      <w:r>
-        <w:fldChar w:fldCharType="end"/>
-      </w:r>
+      <w:fldSimple w:instr=" SEQ Figura \* ARABIC ">
+        <w:r>
+          <w:rPr>
+            <w:noProof/>
+          </w:rPr>
+          <w:t>6</w:t>
+        </w:r>
+      </w:fldSimple>
       <w:r>
         <w:t>: creazione access_token</w:t>
       </w:r>
@@ -1747,29 +1746,36 @@
           <w:rFonts w:cs="Times New Roman"/>
         </w:rPr>
         <w:object w:dxaOrig="9638" w:dyaOrig="3326" w14:anchorId="11EDEE62">
-          <v:shape id="_x0000_i1108" type="#_x0000_t75" style="width:434.95pt;height:150.6pt" o:ole="">
+          <v:shape id="_x0000_i1030" type="#_x0000_t75" style="width:435pt;height:150.6pt" o:ole="">
             <v:imagedata r:id="rId18" o:title=""/>
           </v:shape>
-          <o:OLEObject Type="Embed" ProgID="Word.OpenDocumentText.12" ShapeID="_x0000_i1108" DrawAspect="Content" ObjectID="_1764151288" r:id="rId19"/>
+          <o:OLEObject Type="Embed" ProgID="Word.OpenDocumentText.12" ShapeID="_x0000_i1030" DrawAspect="Content" ObjectID="_1764171283" r:id="rId19"/>
         </w:object>
       </w:r>
     </w:p>
     <w:p>
       <w:pPr>
-        <w:pStyle w:val="Caption"/>
+        <w:pStyle w:val="Didascalia"/>
         <w:jc w:val="center"/>
         <w:rPr>
           <w:sz w:val="26"/>
           <w:szCs w:val="26"/>
-        </w:rPr>
-      </w:pPr>
-      <w:r>
+          <w:lang w:val="fr-FR"/>
+        </w:rPr>
+      </w:pPr>
+      <w:r>
+        <w:rPr>
+          <w:lang w:val="fr-FR"/>
+        </w:rPr>
         <w:t xml:space="preserve">Figura </w:t>
       </w:r>
       <w:r>
         <w:fldChar w:fldCharType="begin"/>
       </w:r>
       <w:r>
+        <w:rPr>
+          <w:lang w:val="fr-FR"/>
+        </w:rPr>
         <w:instrText xml:space="preserve"> SEQ Figura \* ARABIC </w:instrText>
       </w:r>
       <w:r>
@@ -1778,6 +1784,7 @@
       <w:r>
         <w:rPr>
           <w:noProof/>
+          <w:lang w:val="fr-FR"/>
         </w:rPr>
         <w:t>7</w:t>
       </w:r>
@@ -1785,19 +1792,44 @@
         <w:fldChar w:fldCharType="end"/>
       </w:r>
       <w:r>
-        <w:t>: endpoint /client-signup</w:t>
-      </w:r>
-    </w:p>
-    <w:p>
-      <w:pPr>
-        <w:pStyle w:val="Heading1"/>
-        <w:rPr>
-          <w:lang w:val="en-US"/>
-        </w:rPr>
-      </w:pPr>
-      <w:r>
-        <w:rPr>
-          <w:lang w:val="en-US"/>
+        <w:rPr>
+          <w:lang w:val="fr-FR"/>
+        </w:rPr>
+        <w:t xml:space="preserve">: </w:t>
+      </w:r>
+      <w:proofErr w:type="spellStart"/>
+      <w:r>
+        <w:rPr>
+          <w:lang w:val="fr-FR"/>
+        </w:rPr>
+        <w:t>endpoint</w:t>
+      </w:r>
+      <w:proofErr w:type="spellEnd"/>
+      <w:r>
+        <w:rPr>
+          <w:lang w:val="fr-FR"/>
+        </w:rPr>
+        <w:t xml:space="preserve"> /client-</w:t>
+      </w:r>
+      <w:proofErr w:type="spellStart"/>
+      <w:r>
+        <w:rPr>
+          <w:lang w:val="fr-FR"/>
+        </w:rPr>
+        <w:t>signup</w:t>
+      </w:r>
+      <w:proofErr w:type="spellEnd"/>
+    </w:p>
+    <w:p>
+      <w:pPr>
+        <w:pStyle w:val="Titolo1"/>
+        <w:rPr>
+          <w:lang w:val="fr-FR"/>
+        </w:rPr>
+      </w:pPr>
+      <w:r>
+        <w:rPr>
+          <w:lang w:val="fr-FR"/>
         </w:rPr>
         <w:t>Server API</w:t>
       </w:r>
@@ -1824,6 +1856,7 @@
         </w:rPr>
         <w:t xml:space="preserve">la realizzazione del server API abbiamo utilizzato </w:t>
       </w:r>
+      <w:proofErr w:type="spellStart"/>
       <w:r>
         <w:rPr>
           <w:sz w:val="26"/>
@@ -1836,7 +1869,15 @@
           <w:sz w:val="26"/>
           <w:szCs w:val="26"/>
         </w:rPr>
-        <w:t xml:space="preserve">astAPI, un </w:t>
+        <w:t>astAPI</w:t>
+      </w:r>
+      <w:proofErr w:type="spellEnd"/>
+      <w:r>
+        <w:rPr>
+          <w:sz w:val="26"/>
+          <w:szCs w:val="26"/>
+        </w:rPr>
+        <w:t xml:space="preserve">, un </w:t>
       </w:r>
       <w:r>
         <w:rPr>
@@ -1850,7 +1891,7 @@
           <w:sz w:val="26"/>
           <w:szCs w:val="26"/>
         </w:rPr>
-        <w:t>framework e ad alte prestazioni per la creazione di API.</w:t>
+        <w:t>framework ad alte prestazioni per la creazione di API.</w:t>
       </w:r>
     </w:p>
     <w:p>
@@ -2316,31 +2357,21 @@
     </w:p>
     <w:p>
       <w:pPr>
-        <w:pStyle w:val="Caption"/>
+        <w:pStyle w:val="Didascalia"/>
         <w:jc w:val="center"/>
       </w:pPr>
       <w:bookmarkStart w:id="7" w:name="_Ref153534338"/>
       <w:r>
         <w:t xml:space="preserve">Figura </w:t>
       </w:r>
-      <w:r>
-        <w:fldChar w:fldCharType="begin"/>
-      </w:r>
-      <w:r>
-        <w:instrText xml:space="preserve"> SEQ Figura \* ARABIC </w:instrText>
-      </w:r>
-      <w:r>
-        <w:fldChar w:fldCharType="separate"/>
-      </w:r>
-      <w:r>
-        <w:rPr>
-          <w:noProof/>
-        </w:rPr>
-        <w:t>8</w:t>
-      </w:r>
-      <w:r>
-        <w:fldChar w:fldCharType="end"/>
-      </w:r>
+      <w:fldSimple w:instr=" SEQ Figura \* ARABIC ">
+        <w:r>
+          <w:rPr>
+            <w:noProof/>
+          </w:rPr>
+          <w:t>8</w:t>
+        </w:r>
+      </w:fldSimple>
       <w:bookmarkEnd w:id="7"/>
       <w:r>
         <w:t>: esempio di richiesta ad una risorsa senza avere i permessi corretti</w:t>
@@ -2394,31 +2425,21 @@
     </w:p>
     <w:p>
       <w:pPr>
-        <w:pStyle w:val="Caption"/>
+        <w:pStyle w:val="Didascalia"/>
         <w:jc w:val="center"/>
       </w:pPr>
       <w:bookmarkStart w:id="8" w:name="_Ref153534345"/>
       <w:r>
         <w:t xml:space="preserve">Figura </w:t>
       </w:r>
-      <w:r>
-        <w:fldChar w:fldCharType="begin"/>
-      </w:r>
-      <w:r>
-        <w:instrText xml:space="preserve"> SEQ Figura \* ARABIC </w:instrText>
-      </w:r>
-      <w:r>
-        <w:fldChar w:fldCharType="separate"/>
-      </w:r>
-      <w:r>
-        <w:rPr>
-          <w:noProof/>
-        </w:rPr>
-        <w:t>9</w:t>
-      </w:r>
-      <w:r>
-        <w:fldChar w:fldCharType="end"/>
-      </w:r>
+      <w:fldSimple w:instr=" SEQ Figura \* ARABIC ">
+        <w:r>
+          <w:rPr>
+            <w:noProof/>
+          </w:rPr>
+          <w:t>9</w:t>
+        </w:r>
+      </w:fldSimple>
       <w:bookmarkEnd w:id="8"/>
       <w:r>
         <w:t>: esempio di richiesta per una risorsa che appartiene ad un reparto non di nostra competenza</w:t>
@@ -2556,31 +2577,21 @@
     </w:p>
     <w:p>
       <w:pPr>
-        <w:pStyle w:val="Caption"/>
+        <w:pStyle w:val="Didascalia"/>
         <w:jc w:val="center"/>
       </w:pPr>
       <w:bookmarkStart w:id="9" w:name="_Ref153534376"/>
       <w:r>
         <w:t xml:space="preserve">Figura </w:t>
       </w:r>
-      <w:r>
-        <w:fldChar w:fldCharType="begin"/>
-      </w:r>
-      <w:r>
-        <w:instrText xml:space="preserve"> SEQ Figura \* ARABIC </w:instrText>
-      </w:r>
-      <w:r>
-        <w:fldChar w:fldCharType="separate"/>
-      </w:r>
-      <w:r>
-        <w:rPr>
-          <w:noProof/>
-        </w:rPr>
-        <w:t>10</w:t>
-      </w:r>
-      <w:r>
-        <w:fldChar w:fldCharType="end"/>
-      </w:r>
+      <w:fldSimple w:instr=" SEQ Figura \* ARABIC ">
+        <w:r>
+          <w:rPr>
+            <w:noProof/>
+          </w:rPr>
+          <w:t>10</w:t>
+        </w:r>
+      </w:fldSimple>
       <w:bookmarkEnd w:id="9"/>
       <w:r>
         <w:t>: esempio di dati prodotti correttamente dal server API</w:t>
@@ -2724,31 +2735,21 @@
     </w:p>
     <w:p>
       <w:pPr>
-        <w:pStyle w:val="Caption"/>
+        <w:pStyle w:val="Didascalia"/>
         <w:jc w:val="center"/>
       </w:pPr>
       <w:bookmarkStart w:id="10" w:name="_Ref153534422"/>
       <w:r>
         <w:t xml:space="preserve">Figura </w:t>
       </w:r>
-      <w:r>
-        <w:fldChar w:fldCharType="begin"/>
-      </w:r>
-      <w:r>
-        <w:instrText xml:space="preserve"> SEQ Figura \* ARABIC </w:instrText>
-      </w:r>
-      <w:r>
-        <w:fldChar w:fldCharType="separate"/>
-      </w:r>
-      <w:r>
-        <w:rPr>
-          <w:noProof/>
-        </w:rPr>
-        <w:t>11</w:t>
-      </w:r>
-      <w:r>
-        <w:fldChar w:fldCharType="end"/>
-      </w:r>
+      <w:fldSimple w:instr=" SEQ Figura \* ARABIC ">
+        <w:r>
+          <w:rPr>
+            <w:noProof/>
+          </w:rPr>
+          <w:t>11</w:t>
+        </w:r>
+      </w:fldSimple>
       <w:bookmarkEnd w:id="10"/>
       <w:r>
         <w:t>: flusso di esecuzione corretto</w:t>
@@ -2835,7 +2836,7 @@
       <w:hyperlink r:id="rId24" w:history="1">
         <w:r>
           <w:rPr>
-            <w:rStyle w:val="Hyperlink"/>
+            <w:rStyle w:val="Collegamentoipertestuale"/>
             <w:sz w:val="26"/>
             <w:szCs w:val="26"/>
           </w:rPr>
@@ -2852,7 +2853,7 @@
       <w:hyperlink r:id="rId25" w:history="1">
         <w:r>
           <w:rPr>
-            <w:rStyle w:val="Hyperlink"/>
+            <w:rStyle w:val="Collegamentoipertestuale"/>
             <w:color w:val="auto"/>
             <w:u w:val="none"/>
           </w:rPr>
@@ -2880,16 +2881,16 @@
           <w:rFonts w:cs="Times New Roman"/>
         </w:rPr>
         <w:object w:dxaOrig="9638" w:dyaOrig="1791" w14:anchorId="23C76191">
-          <v:shape id="_x0000_i1106" type="#_x0000_t75" style="width:434.95pt;height:80.8pt" o:ole="">
+          <v:shape id="_x0000_i1031" type="#_x0000_t75" style="width:435pt;height:81pt" o:ole="">
             <v:imagedata r:id="rId26" o:title=""/>
           </v:shape>
-          <o:OLEObject Type="Embed" ProgID="Word.OpenDocumentText.12" ShapeID="_x0000_i1106" DrawAspect="Content" ObjectID="_1764151289" r:id="rId27"/>
+          <o:OLEObject Type="Embed" ProgID="Word.OpenDocumentText.12" ShapeID="_x0000_i1031" DrawAspect="Content" ObjectID="_1764171284" r:id="rId27"/>
         </w:object>
       </w:r>
     </w:p>
     <w:p>
       <w:pPr>
-        <w:pStyle w:val="Caption"/>
+        <w:pStyle w:val="Didascalia"/>
         <w:jc w:val="center"/>
         <w:rPr>
           <w:sz w:val="26"/>
@@ -2899,24 +2900,14 @@
       <w:r>
         <w:t xml:space="preserve">Figura </w:t>
       </w:r>
-      <w:r>
-        <w:fldChar w:fldCharType="begin"/>
-      </w:r>
-      <w:r>
-        <w:instrText xml:space="preserve"> SEQ Figura \* ARABIC </w:instrText>
-      </w:r>
-      <w:r>
-        <w:fldChar w:fldCharType="separate"/>
-      </w:r>
-      <w:r>
-        <w:rPr>
-          <w:noProof/>
-        </w:rPr>
-        <w:t>12</w:t>
-      </w:r>
-      <w:r>
-        <w:fldChar w:fldCharType="end"/>
-      </w:r>
+      <w:fldSimple w:instr=" SEQ Figura \* ARABIC ">
+        <w:r>
+          <w:rPr>
+            <w:noProof/>
+          </w:rPr>
+          <w:t>12</w:t>
+        </w:r>
+      </w:fldSimple>
       <w:r>
         <w:t>: metodo per la generazione di dati casuali</w:t>
       </w:r>
@@ -2960,7 +2951,7 @@
     </w:p>
     <w:p>
       <w:pPr>
-        <w:pStyle w:val="Heading1"/>
+        <w:pStyle w:val="Titolo1"/>
       </w:pPr>
       <w:r>
         <w:t>Client</w:t>
@@ -3044,7 +3035,7 @@
     </w:p>
     <w:p>
       <w:pPr>
-        <w:pStyle w:val="Heading1"/>
+        <w:pStyle w:val="Titolo1"/>
       </w:pPr>
       <w:r>
         <w:t>Esecuzione del sistema</w:t>
@@ -3259,7 +3250,7 @@
           <w:color w:val="333333"/>
           <w:sz w:val="23"/>
           <w:szCs w:val="23"/>
-          <w:lang w:eastAsia="it-IT"/>
+          <w:lang w:val="en-US" w:eastAsia="it-IT"/>
         </w:rPr>
       </w:pPr>
       <w:r>
@@ -3268,9 +3259,53 @@
           <w:color w:val="333333"/>
           <w:sz w:val="23"/>
           <w:szCs w:val="23"/>
-          <w:lang w:eastAsia="it-IT"/>
-        </w:rPr>
-        <w:t>accept configurations for oauth authentication (at generation time ) to secure the api endpoint and provide an out of the box functionality</w:t>
+          <w:lang w:val="en-US" w:eastAsia="it-IT"/>
+        </w:rPr>
+        <w:t xml:space="preserve">accept configurations for </w:t>
+      </w:r>
+      <w:proofErr w:type="spellStart"/>
+      <w:r>
+        <w:rPr>
+          <w:rFonts w:ascii="Segoe UI" w:eastAsia="Times New Roman" w:hAnsi="Segoe UI" w:cs="Segoe UI"/>
+          <w:color w:val="333333"/>
+          <w:sz w:val="23"/>
+          <w:szCs w:val="23"/>
+          <w:lang w:val="en-US" w:eastAsia="it-IT"/>
+        </w:rPr>
+        <w:t>oauth</w:t>
+      </w:r>
+      <w:proofErr w:type="spellEnd"/>
+      <w:r>
+        <w:rPr>
+          <w:rFonts w:ascii="Segoe UI" w:eastAsia="Times New Roman" w:hAnsi="Segoe UI" w:cs="Segoe UI"/>
+          <w:color w:val="333333"/>
+          <w:sz w:val="23"/>
+          <w:szCs w:val="23"/>
+          <w:lang w:val="en-US" w:eastAsia="it-IT"/>
+        </w:rPr>
+        <w:t xml:space="preserve"> authentication (at generation time ) to secure the </w:t>
+      </w:r>
+      <w:proofErr w:type="spellStart"/>
+      <w:r>
+        <w:rPr>
+          <w:rFonts w:ascii="Segoe UI" w:eastAsia="Times New Roman" w:hAnsi="Segoe UI" w:cs="Segoe UI"/>
+          <w:color w:val="333333"/>
+          <w:sz w:val="23"/>
+          <w:szCs w:val="23"/>
+          <w:lang w:val="en-US" w:eastAsia="it-IT"/>
+        </w:rPr>
+        <w:t>api</w:t>
+      </w:r>
+      <w:proofErr w:type="spellEnd"/>
+      <w:r>
+        <w:rPr>
+          <w:rFonts w:ascii="Segoe UI" w:eastAsia="Times New Roman" w:hAnsi="Segoe UI" w:cs="Segoe UI"/>
+          <w:color w:val="333333"/>
+          <w:sz w:val="23"/>
+          <w:szCs w:val="23"/>
+          <w:lang w:val="en-US" w:eastAsia="it-IT"/>
+        </w:rPr>
+        <w:t xml:space="preserve"> endpoint and provide an out of the box functionality</w:t>
       </w:r>
     </w:p>
     <w:p>
@@ -3279,6 +3314,7 @@
         <w:rPr>
           <w:sz w:val="26"/>
           <w:szCs w:val="26"/>
+          <w:lang w:val="en-US"/>
         </w:rPr>
       </w:pPr>
     </w:p>
@@ -3295,7 +3331,23 @@
           <w:sz w:val="26"/>
           <w:szCs w:val="26"/>
         </w:rPr>
-        <w:t>Client + docker + demo</w:t>
+        <w:t xml:space="preserve">Client + </w:t>
+      </w:r>
+      <w:proofErr w:type="spellStart"/>
+      <w:r>
+        <w:rPr>
+          <w:sz w:val="26"/>
+          <w:szCs w:val="26"/>
+        </w:rPr>
+        <w:t>docker</w:t>
+      </w:r>
+      <w:proofErr w:type="spellEnd"/>
+      <w:r>
+        <w:rPr>
+          <w:sz w:val="26"/>
+          <w:szCs w:val="26"/>
+        </w:rPr>
+        <w:t xml:space="preserve"> + demo</w:t>
       </w:r>
     </w:p>
     <w:p>
@@ -3459,7 +3511,7 @@
   <w:sdt>
     <w:sdtPr>
       <w:rPr>
-        <w:rStyle w:val="PageNumber"/>
+        <w:rStyle w:val="Numeropagina"/>
       </w:rPr>
       <w:id w:val="1609076114"/>
       <w:docPartObj>
@@ -3470,27 +3522,27 @@
     <w:sdtContent>
       <w:p>
         <w:pPr>
-          <w:pStyle w:val="Footer"/>
+          <w:pStyle w:val="Pidipagina"/>
           <w:framePr w:wrap="none" w:vAnchor="text" w:hAnchor="margin" w:xAlign="right" w:y="1"/>
           <w:rPr>
-            <w:rStyle w:val="PageNumber"/>
+            <w:rStyle w:val="Numeropagina"/>
           </w:rPr>
         </w:pPr>
         <w:r>
           <w:rPr>
-            <w:rStyle w:val="PageNumber"/>
+            <w:rStyle w:val="Numeropagina"/>
           </w:rPr>
           <w:fldChar w:fldCharType="begin"/>
         </w:r>
         <w:r>
           <w:rPr>
-            <w:rStyle w:val="PageNumber"/>
+            <w:rStyle w:val="Numeropagina"/>
           </w:rPr>
           <w:instrText xml:space="preserve"> PAGE </w:instrText>
         </w:r>
         <w:r>
           <w:rPr>
-            <w:rStyle w:val="PageNumber"/>
+            <w:rStyle w:val="Numeropagina"/>
           </w:rPr>
           <w:fldChar w:fldCharType="end"/>
         </w:r>
@@ -3499,7 +3551,7 @@
   </w:sdt>
   <w:p>
     <w:pPr>
-      <w:pStyle w:val="Footer"/>
+      <w:pStyle w:val="Pidipagina"/>
       <w:ind w:right="360"/>
     </w:pPr>
   </w:p>
@@ -3511,7 +3563,7 @@
   <w:sdt>
     <w:sdtPr>
       <w:rPr>
-        <w:rStyle w:val="PageNumber"/>
+        <w:rStyle w:val="Numeropagina"/>
       </w:rPr>
       <w:id w:val="2060361619"/>
       <w:docPartObj>
@@ -3522,40 +3574,40 @@
     <w:sdtContent>
       <w:p>
         <w:pPr>
-          <w:pStyle w:val="Footer"/>
+          <w:pStyle w:val="Pidipagina"/>
           <w:framePr w:wrap="none" w:vAnchor="text" w:hAnchor="margin" w:xAlign="right" w:y="1"/>
           <w:rPr>
-            <w:rStyle w:val="PageNumber"/>
+            <w:rStyle w:val="Numeropagina"/>
           </w:rPr>
         </w:pPr>
         <w:r>
           <w:rPr>
-            <w:rStyle w:val="PageNumber"/>
+            <w:rStyle w:val="Numeropagina"/>
           </w:rPr>
           <w:fldChar w:fldCharType="begin"/>
         </w:r>
         <w:r>
           <w:rPr>
-            <w:rStyle w:val="PageNumber"/>
+            <w:rStyle w:val="Numeropagina"/>
           </w:rPr>
           <w:instrText xml:space="preserve"> PAGE </w:instrText>
         </w:r>
         <w:r>
           <w:rPr>
-            <w:rStyle w:val="PageNumber"/>
+            <w:rStyle w:val="Numeropagina"/>
           </w:rPr>
           <w:fldChar w:fldCharType="separate"/>
         </w:r>
         <w:r>
           <w:rPr>
-            <w:rStyle w:val="PageNumber"/>
+            <w:rStyle w:val="Numeropagina"/>
             <w:noProof/>
           </w:rPr>
           <w:t>1</w:t>
         </w:r>
         <w:r>
           <w:rPr>
-            <w:rStyle w:val="PageNumber"/>
+            <w:rStyle w:val="Numeropagina"/>
           </w:rPr>
           <w:fldChar w:fldCharType="end"/>
         </w:r>
@@ -3564,7 +3616,7 @@
   </w:sdt>
   <w:p>
     <w:pPr>
-      <w:pStyle w:val="Footer"/>
+      <w:pStyle w:val="Pidipagina"/>
       <w:ind w:right="360"/>
     </w:pPr>
   </w:p>
@@ -3865,15 +3917,6 @@
   </w:num>
   <w:num w:numId="2" w16cid:durableId="257760681">
     <w:abstractNumId w:val="0"/>
-    <w:lvlOverride w:ilvl="0"/>
-    <w:lvlOverride w:ilvl="1"/>
-    <w:lvlOverride w:ilvl="2"/>
-    <w:lvlOverride w:ilvl="3"/>
-    <w:lvlOverride w:ilvl="4"/>
-    <w:lvlOverride w:ilvl="5"/>
-    <w:lvlOverride w:ilvl="6"/>
-    <w:lvlOverride w:ilvl="7"/>
-    <w:lvlOverride w:ilvl="8"/>
   </w:num>
 </w:numbering>
 </file>
@@ -4275,15 +4318,15 @@
     <w:lsdException w:name="Unresolved Mention" w:semiHidden="1" w:unhideWhenUsed="1"/>
     <w:lsdException w:name="Smart Link" w:semiHidden="1" w:unhideWhenUsed="1"/>
   </w:latentStyles>
-  <w:style w:type="paragraph" w:default="1" w:styleId="Normal">
+  <w:style w:type="paragraph" w:default="1" w:styleId="Normale">
     <w:name w:val="Normal"/>
     <w:qFormat/>
   </w:style>
-  <w:style w:type="paragraph" w:styleId="Heading1">
+  <w:style w:type="paragraph" w:styleId="Titolo1">
     <w:name w:val="heading 1"/>
-    <w:basedOn w:val="Normal"/>
-    <w:next w:val="Normal"/>
-    <w:link w:val="Heading1Char"/>
+    <w:basedOn w:val="Normale"/>
+    <w:next w:val="Normale"/>
+    <w:link w:val="Titolo1Carattere"/>
     <w:uiPriority w:val="9"/>
     <w:qFormat/>
     <w:rsid w:val="00992C27"/>
@@ -4300,11 +4343,11 @@
       <w:szCs w:val="32"/>
     </w:rPr>
   </w:style>
-  <w:style w:type="paragraph" w:styleId="Heading2">
+  <w:style w:type="paragraph" w:styleId="Titolo2">
     <w:name w:val="heading 2"/>
-    <w:basedOn w:val="Normal"/>
-    <w:next w:val="Normal"/>
-    <w:link w:val="Heading2Char"/>
+    <w:basedOn w:val="Normale"/>
+    <w:next w:val="Normale"/>
+    <w:link w:val="Titolo2Carattere"/>
     <w:uiPriority w:val="9"/>
     <w:unhideWhenUsed/>
     <w:qFormat/>
@@ -4322,13 +4365,13 @@
       <w:szCs w:val="26"/>
     </w:rPr>
   </w:style>
-  <w:style w:type="character" w:default="1" w:styleId="DefaultParagraphFont">
+  <w:style w:type="character" w:default="1" w:styleId="Carpredefinitoparagrafo">
     <w:name w:val="Default Paragraph Font"/>
     <w:uiPriority w:val="1"/>
     <w:semiHidden/>
     <w:unhideWhenUsed/>
   </w:style>
-  <w:style w:type="table" w:default="1" w:styleId="TableNormal">
+  <w:style w:type="table" w:default="1" w:styleId="Tabellanormale">
     <w:name w:val="Normal Table"/>
     <w:uiPriority w:val="99"/>
     <w:semiHidden/>
@@ -4343,16 +4386,16 @@
       </w:tblCellMar>
     </w:tblPr>
   </w:style>
-  <w:style w:type="numbering" w:default="1" w:styleId="NoList">
+  <w:style w:type="numbering" w:default="1" w:styleId="Nessunelenco">
     <w:name w:val="No List"/>
     <w:uiPriority w:val="99"/>
     <w:semiHidden/>
     <w:unhideWhenUsed/>
   </w:style>
-  <w:style w:type="character" w:customStyle="1" w:styleId="Heading1Char">
-    <w:name w:val="Heading 1 Char"/>
-    <w:basedOn w:val="DefaultParagraphFont"/>
-    <w:link w:val="Heading1"/>
+  <w:style w:type="character" w:customStyle="1" w:styleId="Titolo1Carattere">
+    <w:name w:val="Titolo 1 Carattere"/>
+    <w:basedOn w:val="Carpredefinitoparagrafo"/>
+    <w:link w:val="Titolo1"/>
     <w:uiPriority w:val="9"/>
     <w:rsid w:val="00992C27"/>
     <w:rPr>
@@ -4362,9 +4405,9 @@
       <w:szCs w:val="32"/>
     </w:rPr>
   </w:style>
-  <w:style w:type="paragraph" w:styleId="ListParagraph">
+  <w:style w:type="paragraph" w:styleId="Paragrafoelenco">
     <w:name w:val="List Paragraph"/>
-    <w:basedOn w:val="Normal"/>
+    <w:basedOn w:val="Normale"/>
     <w:uiPriority w:val="34"/>
     <w:qFormat/>
     <w:rsid w:val="00500A2B"/>
@@ -4373,10 +4416,10 @@
       <w:contextualSpacing/>
     </w:pPr>
   </w:style>
-  <w:style w:type="character" w:customStyle="1" w:styleId="Heading2Char">
-    <w:name w:val="Heading 2 Char"/>
-    <w:basedOn w:val="DefaultParagraphFont"/>
-    <w:link w:val="Heading2"/>
+  <w:style w:type="character" w:customStyle="1" w:styleId="Titolo2Carattere">
+    <w:name w:val="Titolo 2 Carattere"/>
+    <w:basedOn w:val="Carpredefinitoparagrafo"/>
+    <w:link w:val="Titolo2"/>
     <w:uiPriority w:val="9"/>
     <w:rsid w:val="006E543A"/>
     <w:rPr>
@@ -4386,9 +4429,9 @@
       <w:szCs w:val="26"/>
     </w:rPr>
   </w:style>
-  <w:style w:type="character" w:styleId="PlaceholderText">
+  <w:style w:type="character" w:styleId="Testosegnaposto">
     <w:name w:val="Placeholder Text"/>
-    <w:basedOn w:val="DefaultParagraphFont"/>
+    <w:basedOn w:val="Carpredefinitoparagrafo"/>
     <w:uiPriority w:val="99"/>
     <w:semiHidden/>
     <w:rsid w:val="00383F40"/>
@@ -4396,10 +4439,10 @@
       <w:color w:val="808080"/>
     </w:rPr>
   </w:style>
-  <w:style w:type="paragraph" w:styleId="Caption">
+  <w:style w:type="paragraph" w:styleId="Didascalia">
     <w:name w:val="caption"/>
-    <w:basedOn w:val="Normal"/>
-    <w:next w:val="Normal"/>
+    <w:basedOn w:val="Normale"/>
+    <w:next w:val="Normale"/>
     <w:uiPriority w:val="35"/>
     <w:unhideWhenUsed/>
     <w:qFormat/>
@@ -4415,10 +4458,10 @@
       <w:szCs w:val="18"/>
     </w:rPr>
   </w:style>
-  <w:style w:type="paragraph" w:styleId="Footer">
+  <w:style w:type="paragraph" w:styleId="Pidipagina">
     <w:name w:val="footer"/>
-    <w:basedOn w:val="Normal"/>
-    <w:link w:val="FooterChar"/>
+    <w:basedOn w:val="Normale"/>
+    <w:link w:val="PidipaginaCarattere"/>
     <w:uiPriority w:val="99"/>
     <w:unhideWhenUsed/>
     <w:rsid w:val="00161C84"/>
@@ -4430,24 +4473,24 @@
       <w:spacing w:after="0" w:line="240" w:lineRule="auto"/>
     </w:pPr>
   </w:style>
-  <w:style w:type="character" w:customStyle="1" w:styleId="FooterChar">
-    <w:name w:val="Footer Char"/>
-    <w:basedOn w:val="DefaultParagraphFont"/>
-    <w:link w:val="Footer"/>
+  <w:style w:type="character" w:customStyle="1" w:styleId="PidipaginaCarattere">
+    <w:name w:val="Piè di pagina Carattere"/>
+    <w:basedOn w:val="Carpredefinitoparagrafo"/>
+    <w:link w:val="Pidipagina"/>
     <w:uiPriority w:val="99"/>
     <w:rsid w:val="00161C84"/>
   </w:style>
-  <w:style w:type="character" w:styleId="PageNumber">
+  <w:style w:type="character" w:styleId="Numeropagina">
     <w:name w:val="page number"/>
-    <w:basedOn w:val="DefaultParagraphFont"/>
+    <w:basedOn w:val="Carpredefinitoparagrafo"/>
     <w:uiPriority w:val="99"/>
     <w:semiHidden/>
     <w:unhideWhenUsed/>
     <w:rsid w:val="00161C84"/>
   </w:style>
-  <w:style w:type="character" w:styleId="Hyperlink">
+  <w:style w:type="character" w:styleId="Collegamentoipertestuale">
     <w:name w:val="Hyperlink"/>
-    <w:basedOn w:val="DefaultParagraphFont"/>
+    <w:basedOn w:val="Carpredefinitoparagrafo"/>
     <w:uiPriority w:val="99"/>
     <w:unhideWhenUsed/>
     <w:rsid w:val="00631042"/>
@@ -4456,9 +4499,9 @@
       <w:u w:val="single"/>
     </w:rPr>
   </w:style>
-  <w:style w:type="character" w:styleId="UnresolvedMention">
+  <w:style w:type="character" w:styleId="Menzionenonrisolta">
     <w:name w:val="Unresolved Mention"/>
-    <w:basedOn w:val="DefaultParagraphFont"/>
+    <w:basedOn w:val="Carpredefinitoparagrafo"/>
     <w:uiPriority w:val="99"/>
     <w:semiHidden/>
     <w:unhideWhenUsed/>

</xml_diff>